<commit_message>
Updated to respect XRM requirements
</commit_message>
<xml_diff>
--- a/DescriptionAndTags/DescriptionAndTagsManual.docx
+++ b/DescriptionAndTags/DescriptionAndTagsManual.docx
@@ -37,7 +37,22 @@
         <w:pStyle w:val="Subtitle"/>
       </w:pPr>
       <w:r>
-        <w:t>Version 1.0 August 26</w:t>
+        <w:t xml:space="preserve">Version </w:t>
+      </w:r>
+      <w:r>
+        <w:t>1.2018.1.5</w:t>
+      </w:r>
+      <w:r>
+        <w:t xml:space="preserve"> </w:t>
+      </w:r>
+      <w:r>
+        <w:t>September</w:t>
+      </w:r>
+      <w:r>
+        <w:t xml:space="preserve"> 2</w:t>
+      </w:r>
+      <w:r>
+        <w:t>9</w:t>
       </w:r>
       <w:proofErr w:type="gramStart"/>
       <w:r>
@@ -45,6 +60,12 @@
           <w:vertAlign w:val="superscript"/>
         </w:rPr>
         <w:t>th</w:t>
+      </w:r>
+      <w:r>
+        <w:rPr>
+          <w:vertAlign w:val="superscript"/>
+        </w:rPr>
+        <w:t>,</w:t>
       </w:r>
       <w:r>
         <w:t xml:space="preserve">  2018</w:t>
@@ -197,9 +218,30 @@
     </w:p>
     <w:p>
       <w:pPr>
+        <w:rPr>
+          <w:b/>
+        </w:rPr>
+      </w:pPr>
+      <w:r>
+        <w:rPr>
+          <w:b/>
+        </w:rPr>
+        <w:t>Release Notes:</w:t>
+      </w:r>
+    </w:p>
+    <w:p>
+      <w:r>
+        <w:t>1.2018.1.5 Fixed package issues needed for XRMToolBox</w:t>
+      </w:r>
+      <w:bookmarkStart w:id="0" w:name="_GoBack"/>
+      <w:bookmarkEnd w:id="0"/>
+    </w:p>
+    <w:p>
+      <w:pPr>
         <w:keepNext/>
       </w:pPr>
       <w:r>
+        <w:lastRenderedPageBreak/>
         <w:t>Description and Tags does this through one screen shown below:</w:t>
       </w:r>
     </w:p>
@@ -348,8 +390,19 @@
       <w:r>
         <w:t>Pretty simple but may be useful.</w:t>
       </w:r>
-      <w:bookmarkStart w:id="0" w:name="_GoBack"/>
-      <w:bookmarkEnd w:id="0"/>
+    </w:p>
+    <w:p>
+      <w:r>
+        <w:t xml:space="preserve">An irritation – probably not important – is that descriptions show up as hints when you hover over a field. This includes the tags. If you need to get rid of this, you could install and use a language which is not used by most users, then import into that language. I have not tried </w:t>
+      </w:r>
+      <w:proofErr w:type="gramStart"/>
+      <w:r>
+        <w:t>it</w:t>
+      </w:r>
+      <w:proofErr w:type="gramEnd"/>
+      <w:r>
+        <w:t xml:space="preserve"> but it should work.</w:t>
+      </w:r>
     </w:p>
     <w:p>
       <w:r>

</xml_diff>

<commit_message>
Fix for null exception when exporting wihtout using tags
</commit_message>
<xml_diff>
--- a/DescriptionAndTags/DescriptionAndTagsManual.docx
+++ b/DescriptionAndTags/DescriptionAndTagsManual.docx
@@ -231,11 +231,22 @@
     </w:p>
     <w:p>
       <w:r>
-        <w:t>1.2018.1.5 Fixed package issues needed for XRMToolBox</w:t>
+        <w:t>1.2018.1.6 Fixed null exception when exporting without using tags</w:t>
       </w:r>
       <w:bookmarkStart w:id="0" w:name="_GoBack"/>
       <w:bookmarkEnd w:id="0"/>
     </w:p>
+    <w:p>
+      <w:r>
+        <w:t xml:space="preserve">1.2018.1.5 Fixed package issues needed for </w:t>
+      </w:r>
+      <w:proofErr w:type="spellStart"/>
+      <w:r>
+        <w:t>XRMToolBox</w:t>
+      </w:r>
+      <w:proofErr w:type="spellEnd"/>
+    </w:p>
+    <w:p/>
     <w:p>
       <w:pPr>
         <w:keepNext/>

</xml_diff>